<commit_message>
Version 0.926 (issue #4, step 2)
</commit_message>
<xml_diff>
--- a/Dokumentation/IWB-LCI-GUI-Dokumentation.docx
+++ b/Dokumentation/IWB-LCI-GUI-Dokumentation.docx
@@ -1585,7 +1585,23 @@
                 <w:sz w:val="28"/>
                 <w:szCs w:val="28"/>
               </w:rPr>
-              <w:t>List der Charakterisierungsfaktoren</w:t>
+              <w:t>List</w:t>
+            </w:r>
+            <w:r>
+              <w:rPr>
+                <w:sz w:val="28"/>
+                <w:szCs w:val="28"/>
+              </w:rPr>
+              <w:t>e</w:t>
+            </w:r>
+            <w:bookmarkStart w:id="0" w:name="_GoBack"/>
+            <w:bookmarkEnd w:id="0"/>
+            <w:r>
+              <w:rPr>
+                <w:sz w:val="28"/>
+                <w:szCs w:val="28"/>
+              </w:rPr>
+              <w:t xml:space="preserve"> der Charakterisierungsfaktoren</w:t>
             </w:r>
           </w:p>
         </w:tc>
@@ -4135,8 +4151,6 @@
         </w:rPr>
         <w:t>Wirk</w:t>
       </w:r>
-      <w:bookmarkStart w:id="0" w:name="_GoBack"/>
-      <w:bookmarkEnd w:id="0"/>
       <w:r>
         <w:rPr>
           <w:sz w:val="28"/>

</xml_diff>

<commit_message>
Version 0.926 (issue #4, step 4)
</commit_message>
<xml_diff>
--- a/Dokumentation/IWB-LCI-GUI-Dokumentation.docx
+++ b/Dokumentation/IWB-LCI-GUI-Dokumentation.docx
@@ -1594,8 +1594,6 @@
               </w:rPr>
               <w:t>e</w:t>
             </w:r>
-            <w:bookmarkStart w:id="0" w:name="_GoBack"/>
-            <w:bookmarkEnd w:id="0"/>
             <w:r>
               <w:rPr>
                 <w:sz w:val="28"/>
@@ -4243,6 +4241,65 @@
     <w:p>
       <w:pPr>
         <w:rPr>
+          <w:sz w:val="28"/>
+          <w:szCs w:val="28"/>
+        </w:rPr>
+      </w:pPr>
+      <w:r>
+        <w:rPr>
+          <w:sz w:val="28"/>
+          <w:szCs w:val="28"/>
+        </w:rPr>
+        <w:t>Status:</w:t>
+      </w:r>
+      <w:r>
+        <w:rPr>
+          <w:sz w:val="28"/>
+          <w:szCs w:val="28"/>
+        </w:rPr>
+        <w:tab/>
+      </w:r>
+      <w:r>
+        <w:rPr>
+          <w:sz w:val="28"/>
+          <w:szCs w:val="28"/>
+        </w:rPr>
+        <w:tab/>
+      </w:r>
+      <w:r>
+        <w:rPr>
+          <w:sz w:val="28"/>
+          <w:szCs w:val="28"/>
+        </w:rPr>
+        <w:tab/>
+        <w:t>lbl</w:t>
+      </w:r>
+      <w:r>
+        <w:rPr>
+          <w:sz w:val="28"/>
+          <w:szCs w:val="28"/>
+        </w:rPr>
+        <w:t>P12n1</w:t>
+      </w:r>
+    </w:p>
+    <w:p>
+      <w:pPr>
+        <w:rPr>
+          <w:sz w:val="28"/>
+          <w:szCs w:val="28"/>
+        </w:rPr>
+      </w:pPr>
+      <w:r>
+        <w:rPr>
+          <w:sz w:val="28"/>
+          <w:szCs w:val="28"/>
+        </w:rPr>
+        <w:br w:type="page"/>
+      </w:r>
+    </w:p>
+    <w:p>
+      <w:pPr>
+        <w:rPr>
           <w:noProof/>
           <w:sz w:val="28"/>
           <w:szCs w:val="28"/>
@@ -4251,6 +4308,312 @@
       </w:pPr>
       <w:r>
         <w:rPr>
+          <w:noProof/>
+          <w:lang w:eastAsia="de-DE"/>
+        </w:rPr>
+        <w:lastRenderedPageBreak/>
+        <w:drawing>
+          <wp:inline distT="0" distB="0" distL="0" distR="0" wp14:anchorId="3FAD5534" wp14:editId="65F87029">
+            <wp:extent cx="5715000" cy="4572000"/>
+            <wp:effectExtent l="0" t="0" r="0" b="0"/>
+            <wp:docPr id="3" name="Grafik 3"/>
+            <wp:cNvGraphicFramePr>
+              <a:graphicFrameLocks xmlns:a="http://schemas.openxmlformats.org/drawingml/2006/main" noChangeAspect="1"/>
+            </wp:cNvGraphicFramePr>
+            <a:graphic xmlns:a="http://schemas.openxmlformats.org/drawingml/2006/main">
+              <a:graphicData uri="http://schemas.openxmlformats.org/drawingml/2006/picture">
+                <pic:pic xmlns:pic="http://schemas.openxmlformats.org/drawingml/2006/picture">
+                  <pic:nvPicPr>
+                    <pic:cNvPr id="1" name=""/>
+                    <pic:cNvPicPr/>
+                  </pic:nvPicPr>
+                  <pic:blipFill>
+                    <a:blip r:embed="rId10"/>
+                    <a:stretch>
+                      <a:fillRect/>
+                    </a:stretch>
+                  </pic:blipFill>
+                  <pic:spPr>
+                    <a:xfrm>
+                      <a:off x="0" y="0"/>
+                      <a:ext cx="5715000" cy="4572000"/>
+                    </a:xfrm>
+                    <a:prstGeom prst="rect">
+                      <a:avLst/>
+                    </a:prstGeom>
+                  </pic:spPr>
+                </pic:pic>
+              </a:graphicData>
+            </a:graphic>
+          </wp:inline>
+        </w:drawing>
+      </w:r>
+    </w:p>
+    <w:p>
+      <w:pPr>
+        <w:rPr>
+          <w:noProof/>
+          <w:sz w:val="28"/>
+          <w:szCs w:val="28"/>
+          <w:lang w:eastAsia="de-DE"/>
+        </w:rPr>
+      </w:pPr>
+    </w:p>
+    <w:p>
+      <w:pPr>
+        <w:rPr>
+          <w:sz w:val="28"/>
+          <w:szCs w:val="28"/>
+        </w:rPr>
+      </w:pPr>
+      <w:r>
+        <w:rPr>
+          <w:sz w:val="28"/>
+          <w:szCs w:val="28"/>
+        </w:rPr>
+        <w:t xml:space="preserve">Eingabefeld </w:t>
+      </w:r>
+      <w:r>
+        <w:rPr>
+          <w:sz w:val="28"/>
+          <w:szCs w:val="28"/>
+        </w:rPr>
+        <w:t>CF:</w:t>
+      </w:r>
+      <w:r>
+        <w:rPr>
+          <w:sz w:val="28"/>
+          <w:szCs w:val="28"/>
+        </w:rPr>
+        <w:tab/>
+      </w:r>
+      <w:r>
+        <w:rPr>
+          <w:sz w:val="28"/>
+          <w:szCs w:val="28"/>
+        </w:rPr>
+        <w:tab/>
+        <w:t>txtP15</w:t>
+      </w:r>
+      <w:r>
+        <w:rPr>
+          <w:sz w:val="28"/>
+          <w:szCs w:val="28"/>
+        </w:rPr>
+        <w:t>n1</w:t>
+      </w:r>
+    </w:p>
+    <w:p>
+      <w:pPr>
+        <w:rPr>
+          <w:sz w:val="28"/>
+          <w:szCs w:val="28"/>
+        </w:rPr>
+      </w:pPr>
+      <w:r>
+        <w:rPr>
+          <w:sz w:val="28"/>
+          <w:szCs w:val="28"/>
+        </w:rPr>
+        <w:t xml:space="preserve">Eingabefeld </w:t>
+      </w:r>
+      <w:r>
+        <w:rPr>
+          <w:sz w:val="28"/>
+          <w:szCs w:val="28"/>
+        </w:rPr>
+        <w:t>Fluss:</w:t>
+      </w:r>
+      <w:r>
+        <w:rPr>
+          <w:sz w:val="28"/>
+          <w:szCs w:val="28"/>
+        </w:rPr>
+        <w:tab/>
+      </w:r>
+      <w:r>
+        <w:rPr>
+          <w:sz w:val="28"/>
+          <w:szCs w:val="28"/>
+        </w:rPr>
+        <w:tab/>
+        <w:t>txtP15</w:t>
+      </w:r>
+      <w:r>
+        <w:rPr>
+          <w:sz w:val="28"/>
+          <w:szCs w:val="28"/>
+        </w:rPr>
+        <w:t>n</w:t>
+      </w:r>
+      <w:r>
+        <w:rPr>
+          <w:sz w:val="28"/>
+          <w:szCs w:val="28"/>
+        </w:rPr>
+        <w:t>2</w:t>
+      </w:r>
+    </w:p>
+    <w:p>
+      <w:pPr>
+        <w:rPr>
+          <w:sz w:val="28"/>
+          <w:szCs w:val="28"/>
+        </w:rPr>
+      </w:pPr>
+      <w:r>
+        <w:rPr>
+          <w:sz w:val="28"/>
+          <w:szCs w:val="28"/>
+        </w:rPr>
+        <w:t xml:space="preserve">Eingabefeld </w:t>
+      </w:r>
+      <w:r>
+        <w:rPr>
+          <w:sz w:val="28"/>
+          <w:szCs w:val="28"/>
+        </w:rPr>
+        <w:t>WK</w:t>
+      </w:r>
+      <w:r>
+        <w:rPr>
+          <w:sz w:val="28"/>
+          <w:szCs w:val="28"/>
+        </w:rPr>
+        <w:t>:</w:t>
+      </w:r>
+      <w:r>
+        <w:rPr>
+          <w:sz w:val="28"/>
+          <w:szCs w:val="28"/>
+        </w:rPr>
+        <w:tab/>
+      </w:r>
+      <w:r>
+        <w:rPr>
+          <w:sz w:val="28"/>
+          <w:szCs w:val="28"/>
+        </w:rPr>
+        <w:tab/>
+        <w:t>txtP15n</w:t>
+      </w:r>
+      <w:r>
+        <w:rPr>
+          <w:sz w:val="28"/>
+          <w:szCs w:val="28"/>
+        </w:rPr>
+        <w:t>3</w:t>
+      </w:r>
+    </w:p>
+    <w:p>
+      <w:pPr>
+        <w:rPr>
+          <w:sz w:val="28"/>
+          <w:szCs w:val="28"/>
+        </w:rPr>
+      </w:pPr>
+      <w:r>
+        <w:rPr>
+          <w:sz w:val="28"/>
+          <w:szCs w:val="28"/>
+        </w:rPr>
+        <w:t>Eingabefeld Faktor</w:t>
+      </w:r>
+      <w:r>
+        <w:rPr>
+          <w:sz w:val="28"/>
+          <w:szCs w:val="28"/>
+        </w:rPr>
+        <w:t>:</w:t>
+      </w:r>
+      <w:r>
+        <w:rPr>
+          <w:sz w:val="28"/>
+          <w:szCs w:val="28"/>
+        </w:rPr>
+        <w:tab/>
+      </w:r>
+      <w:r>
+        <w:rPr>
+          <w:sz w:val="28"/>
+          <w:szCs w:val="28"/>
+        </w:rPr>
+        <w:t>txtP15n</w:t>
+      </w:r>
+      <w:r>
+        <w:rPr>
+          <w:sz w:val="28"/>
+          <w:szCs w:val="28"/>
+        </w:rPr>
+        <w:t>4</w:t>
+      </w:r>
+      <w:r>
+        <w:rPr>
+          <w:sz w:val="28"/>
+          <w:szCs w:val="28"/>
+        </w:rPr>
+        <w:tab/>
+      </w:r>
+    </w:p>
+    <w:p>
+      <w:pPr>
+        <w:rPr>
+          <w:sz w:val="28"/>
+          <w:szCs w:val="28"/>
+        </w:rPr>
+      </w:pPr>
+      <w:r>
+        <w:rPr>
+          <w:sz w:val="28"/>
+          <w:szCs w:val="28"/>
+        </w:rPr>
+        <w:t>Schaltfläche</w:t>
+      </w:r>
+      <w:r>
+        <w:rPr>
+          <w:sz w:val="28"/>
+          <w:szCs w:val="28"/>
+        </w:rPr>
+        <w:t>:</w:t>
+      </w:r>
+      <w:r>
+        <w:rPr>
+          <w:sz w:val="28"/>
+          <w:szCs w:val="28"/>
+        </w:rPr>
+        <w:tab/>
+      </w:r>
+      <w:r>
+        <w:rPr>
+          <w:sz w:val="28"/>
+          <w:szCs w:val="28"/>
+        </w:rPr>
+        <w:tab/>
+      </w:r>
+      <w:r>
+        <w:rPr>
+          <w:sz w:val="28"/>
+          <w:szCs w:val="28"/>
+        </w:rPr>
+        <w:t>btnP15</w:t>
+      </w:r>
+      <w:r>
+        <w:rPr>
+          <w:sz w:val="28"/>
+          <w:szCs w:val="28"/>
+        </w:rPr>
+        <w:t>n1</w:t>
+      </w:r>
+    </w:p>
+    <w:p>
+      <w:pPr>
+        <w:rPr>
+          <w:sz w:val="28"/>
+          <w:szCs w:val="28"/>
+        </w:rPr>
+      </w:pPr>
+      <w:r>
+        <w:rPr>
           <w:sz w:val="28"/>
           <w:szCs w:val="28"/>
         </w:rPr>
@@ -4276,6 +4639,412 @@
           <w:szCs w:val="28"/>
         </w:rPr>
         <w:tab/>
+        <w:t>lblP15n1</w:t>
+      </w:r>
+    </w:p>
+    <w:p>
+      <w:pPr>
+        <w:rPr>
+          <w:noProof/>
+          <w:sz w:val="28"/>
+          <w:szCs w:val="28"/>
+          <w:lang w:eastAsia="de-DE"/>
+        </w:rPr>
+      </w:pPr>
+    </w:p>
+    <w:p>
+      <w:pPr>
+        <w:rPr>
+          <w:noProof/>
+          <w:sz w:val="28"/>
+          <w:szCs w:val="28"/>
+          <w:lang w:eastAsia="de-DE"/>
+        </w:rPr>
+      </w:pPr>
+    </w:p>
+    <w:p>
+      <w:pPr>
+        <w:rPr>
+          <w:noProof/>
+          <w:sz w:val="28"/>
+          <w:szCs w:val="28"/>
+          <w:lang w:eastAsia="de-DE"/>
+        </w:rPr>
+      </w:pPr>
+    </w:p>
+    <w:p>
+      <w:pPr>
+        <w:rPr>
+          <w:noProof/>
+          <w:sz w:val="28"/>
+          <w:szCs w:val="28"/>
+          <w:lang w:eastAsia="de-DE"/>
+        </w:rPr>
+      </w:pPr>
+      <w:r>
+        <w:rPr>
+          <w:noProof/>
+          <w:sz w:val="28"/>
+          <w:szCs w:val="28"/>
+          <w:lang w:eastAsia="de-DE"/>
+        </w:rPr>
+        <w:br w:type="page"/>
+      </w:r>
+    </w:p>
+    <w:p>
+      <w:pPr>
+        <w:rPr>
+          <w:noProof/>
+          <w:sz w:val="28"/>
+          <w:szCs w:val="28"/>
+          <w:lang w:eastAsia="de-DE"/>
+        </w:rPr>
+      </w:pPr>
+      <w:r>
+        <w:rPr>
+          <w:noProof/>
+          <w:lang w:eastAsia="de-DE"/>
+        </w:rPr>
+        <w:lastRenderedPageBreak/>
+        <w:drawing>
+          <wp:inline distT="0" distB="0" distL="0" distR="0" wp14:anchorId="3754CCA6" wp14:editId="4DAAC81E">
+            <wp:extent cx="5715000" cy="4572000"/>
+            <wp:effectExtent l="0" t="0" r="0" b="0"/>
+            <wp:docPr id="7" name="Grafik 7"/>
+            <wp:cNvGraphicFramePr>
+              <a:graphicFrameLocks xmlns:a="http://schemas.openxmlformats.org/drawingml/2006/main" noChangeAspect="1"/>
+            </wp:cNvGraphicFramePr>
+            <a:graphic xmlns:a="http://schemas.openxmlformats.org/drawingml/2006/main">
+              <a:graphicData uri="http://schemas.openxmlformats.org/drawingml/2006/picture">
+                <pic:pic xmlns:pic="http://schemas.openxmlformats.org/drawingml/2006/picture">
+                  <pic:nvPicPr>
+                    <pic:cNvPr id="1" name=""/>
+                    <pic:cNvPicPr/>
+                  </pic:nvPicPr>
+                  <pic:blipFill>
+                    <a:blip r:embed="rId11"/>
+                    <a:stretch>
+                      <a:fillRect/>
+                    </a:stretch>
+                  </pic:blipFill>
+                  <pic:spPr>
+                    <a:xfrm>
+                      <a:off x="0" y="0"/>
+                      <a:ext cx="5715000" cy="4572000"/>
+                    </a:xfrm>
+                    <a:prstGeom prst="rect">
+                      <a:avLst/>
+                    </a:prstGeom>
+                  </pic:spPr>
+                </pic:pic>
+              </a:graphicData>
+            </a:graphic>
+          </wp:inline>
+        </w:drawing>
+      </w:r>
+    </w:p>
+    <w:p>
+      <w:pPr>
+        <w:rPr>
+          <w:noProof/>
+          <w:sz w:val="28"/>
+          <w:szCs w:val="28"/>
+          <w:lang w:eastAsia="de-DE"/>
+        </w:rPr>
+      </w:pPr>
+    </w:p>
+    <w:p>
+      <w:pPr>
+        <w:rPr>
+          <w:sz w:val="28"/>
+          <w:szCs w:val="28"/>
+        </w:rPr>
+      </w:pPr>
+      <w:r>
+        <w:rPr>
+          <w:sz w:val="28"/>
+          <w:szCs w:val="28"/>
+        </w:rPr>
+        <w:t xml:space="preserve">Eingabefeld </w:t>
+      </w:r>
+      <w:r>
+        <w:rPr>
+          <w:sz w:val="28"/>
+          <w:szCs w:val="28"/>
+        </w:rPr>
+        <w:t>BW:</w:t>
+      </w:r>
+      <w:r>
+        <w:rPr>
+          <w:sz w:val="28"/>
+          <w:szCs w:val="28"/>
+        </w:rPr>
+        <w:tab/>
+      </w:r>
+      <w:r>
+        <w:rPr>
+          <w:sz w:val="28"/>
+          <w:szCs w:val="28"/>
+        </w:rPr>
+        <w:tab/>
+        <w:t>txtP17</w:t>
+      </w:r>
+      <w:r>
+        <w:rPr>
+          <w:sz w:val="28"/>
+          <w:szCs w:val="28"/>
+        </w:rPr>
+        <w:t>n1</w:t>
+      </w:r>
+    </w:p>
+    <w:p>
+      <w:pPr>
+        <w:rPr>
+          <w:sz w:val="28"/>
+          <w:szCs w:val="28"/>
+        </w:rPr>
+      </w:pPr>
+      <w:r>
+        <w:rPr>
+          <w:sz w:val="28"/>
+          <w:szCs w:val="28"/>
+        </w:rPr>
+        <w:t>Schaltfläche BW-neu:</w:t>
+      </w:r>
+      <w:r>
+        <w:rPr>
+          <w:sz w:val="28"/>
+          <w:szCs w:val="28"/>
+        </w:rPr>
+        <w:tab/>
+        <w:t>btnP17n1</w:t>
+      </w:r>
+    </w:p>
+    <w:p>
+      <w:pPr>
+        <w:rPr>
+          <w:sz w:val="28"/>
+          <w:szCs w:val="28"/>
+        </w:rPr>
+      </w:pPr>
+      <w:r>
+        <w:rPr>
+          <w:sz w:val="28"/>
+          <w:szCs w:val="28"/>
+        </w:rPr>
+        <w:t xml:space="preserve">Eingabefeld </w:t>
+      </w:r>
+      <w:r>
+        <w:rPr>
+          <w:sz w:val="28"/>
+          <w:szCs w:val="28"/>
+        </w:rPr>
+        <w:t>CF</w:t>
+      </w:r>
+      <w:r>
+        <w:rPr>
+          <w:sz w:val="28"/>
+          <w:szCs w:val="28"/>
+        </w:rPr>
+        <w:t>:</w:t>
+      </w:r>
+      <w:r>
+        <w:rPr>
+          <w:sz w:val="28"/>
+          <w:szCs w:val="28"/>
+        </w:rPr>
+        <w:tab/>
+      </w:r>
+      <w:r>
+        <w:rPr>
+          <w:sz w:val="28"/>
+          <w:szCs w:val="28"/>
+        </w:rPr>
+        <w:tab/>
+      </w:r>
+      <w:r>
+        <w:rPr>
+          <w:sz w:val="28"/>
+          <w:szCs w:val="28"/>
+        </w:rPr>
+        <w:t>txtP17</w:t>
+      </w:r>
+      <w:r>
+        <w:rPr>
+          <w:sz w:val="28"/>
+          <w:szCs w:val="28"/>
+        </w:rPr>
+        <w:t>n2</w:t>
+      </w:r>
+    </w:p>
+    <w:p>
+      <w:pPr>
+        <w:rPr>
+          <w:sz w:val="28"/>
+          <w:szCs w:val="28"/>
+        </w:rPr>
+      </w:pPr>
+      <w:proofErr w:type="spellStart"/>
+      <w:r>
+        <w:rPr>
+          <w:sz w:val="28"/>
+          <w:szCs w:val="28"/>
+        </w:rPr>
+        <w:t>Schaltfl</w:t>
+      </w:r>
+      <w:proofErr w:type="spellEnd"/>
+      <w:r>
+        <w:rPr>
+          <w:sz w:val="28"/>
+          <w:szCs w:val="28"/>
+        </w:rPr>
+        <w:t xml:space="preserve">. </w:t>
+      </w:r>
+      <w:r>
+        <w:rPr>
+          <w:sz w:val="28"/>
+          <w:szCs w:val="28"/>
+        </w:rPr>
+        <w:t>CF</w:t>
+      </w:r>
+      <w:r>
+        <w:rPr>
+          <w:sz w:val="28"/>
+          <w:szCs w:val="28"/>
+        </w:rPr>
+        <w:t xml:space="preserve">. </w:t>
+      </w:r>
+      <w:proofErr w:type="spellStart"/>
+      <w:r>
+        <w:rPr>
+          <w:sz w:val="28"/>
+          <w:szCs w:val="28"/>
+        </w:rPr>
+        <w:t>hinz</w:t>
+      </w:r>
+      <w:proofErr w:type="spellEnd"/>
+      <w:r>
+        <w:rPr>
+          <w:sz w:val="28"/>
+          <w:szCs w:val="28"/>
+        </w:rPr>
+        <w:t>.:</w:t>
+      </w:r>
+      <w:r>
+        <w:rPr>
+          <w:sz w:val="28"/>
+          <w:szCs w:val="28"/>
+        </w:rPr>
+        <w:tab/>
+      </w:r>
+      <w:r>
+        <w:rPr>
+          <w:sz w:val="28"/>
+          <w:szCs w:val="28"/>
+        </w:rPr>
+        <w:tab/>
+        <w:t>btnP17</w:t>
+      </w:r>
+      <w:r>
+        <w:rPr>
+          <w:sz w:val="28"/>
+          <w:szCs w:val="28"/>
+        </w:rPr>
+        <w:t>n2</w:t>
+      </w:r>
+      <w:r>
+        <w:rPr>
+          <w:sz w:val="28"/>
+          <w:szCs w:val="28"/>
+        </w:rPr>
+        <w:tab/>
+      </w:r>
+      <w:r>
+        <w:rPr>
+          <w:sz w:val="28"/>
+          <w:szCs w:val="28"/>
+        </w:rPr>
+        <w:tab/>
+      </w:r>
+      <w:proofErr w:type="spellStart"/>
+      <w:r>
+        <w:rPr>
+          <w:sz w:val="28"/>
+          <w:szCs w:val="28"/>
+        </w:rPr>
+        <w:t>Schaltfl</w:t>
+      </w:r>
+      <w:proofErr w:type="spellEnd"/>
+      <w:r>
+        <w:rPr>
+          <w:sz w:val="28"/>
+          <w:szCs w:val="28"/>
+        </w:rPr>
+        <w:t>. fertig:</w:t>
+      </w:r>
+      <w:r>
+        <w:rPr>
+          <w:sz w:val="28"/>
+          <w:szCs w:val="28"/>
+        </w:rPr>
+        <w:tab/>
+      </w:r>
+      <w:r>
+        <w:rPr>
+          <w:sz w:val="28"/>
+          <w:szCs w:val="28"/>
+        </w:rPr>
+        <w:tab/>
+      </w:r>
+      <w:r>
+        <w:rPr>
+          <w:sz w:val="28"/>
+          <w:szCs w:val="28"/>
+        </w:rPr>
+        <w:t>btnP17</w:t>
+      </w:r>
+      <w:r>
+        <w:rPr>
+          <w:sz w:val="28"/>
+          <w:szCs w:val="28"/>
+        </w:rPr>
+        <w:t>n3</w:t>
+      </w:r>
+    </w:p>
+    <w:p>
+      <w:pPr>
+        <w:rPr>
+          <w:sz w:val="28"/>
+          <w:szCs w:val="28"/>
+        </w:rPr>
+      </w:pPr>
+      <w:r>
+        <w:rPr>
+          <w:sz w:val="28"/>
+          <w:szCs w:val="28"/>
+        </w:rPr>
+        <w:t>Status:</w:t>
+      </w:r>
+      <w:r>
+        <w:rPr>
+          <w:sz w:val="28"/>
+          <w:szCs w:val="28"/>
+        </w:rPr>
+        <w:tab/>
+      </w:r>
+      <w:r>
+        <w:rPr>
+          <w:sz w:val="28"/>
+          <w:szCs w:val="28"/>
+        </w:rPr>
+        <w:tab/>
+      </w:r>
+      <w:r>
+        <w:rPr>
+          <w:sz w:val="28"/>
+          <w:szCs w:val="28"/>
+        </w:rPr>
+        <w:tab/>
         <w:t>lbl</w:t>
       </w:r>
       <w:r>
@@ -4283,7 +5052,45 @@
           <w:sz w:val="28"/>
           <w:szCs w:val="28"/>
         </w:rPr>
-        <w:t>P12n1</w:t>
+        <w:t>P17</w:t>
+      </w:r>
+      <w:r>
+        <w:rPr>
+          <w:sz w:val="28"/>
+          <w:szCs w:val="28"/>
+        </w:rPr>
+        <w:t>n1</w:t>
+      </w:r>
+    </w:p>
+    <w:p>
+      <w:pPr>
+        <w:rPr>
+          <w:noProof/>
+          <w:sz w:val="28"/>
+          <w:szCs w:val="28"/>
+          <w:lang w:eastAsia="de-DE"/>
+        </w:rPr>
+      </w:pPr>
+      <w:bookmarkStart w:id="0" w:name="_GoBack"/>
+      <w:bookmarkEnd w:id="0"/>
+    </w:p>
+    <w:p>
+      <w:pPr>
+        <w:rPr>
+          <w:noProof/>
+          <w:sz w:val="28"/>
+          <w:szCs w:val="28"/>
+          <w:lang w:eastAsia="de-DE"/>
+        </w:rPr>
+      </w:pPr>
+      <w:r>
+        <w:rPr>
+          <w:noProof/>
+          <w:sz w:val="28"/>
+          <w:szCs w:val="28"/>
+          <w:lang w:eastAsia="de-DE"/>
+        </w:rPr>
+        <w:br w:type="page"/>
       </w:r>
     </w:p>
     <w:p>
@@ -4315,7 +5122,7 @@
                     <pic:cNvPicPr/>
                   </pic:nvPicPr>
                   <pic:blipFill>
-                    <a:blip r:embed="rId10"/>
+                    <a:blip r:embed="rId12"/>
                     <a:stretch>
                       <a:fillRect/>
                     </a:stretch>

</xml_diff>

<commit_message>
Version 0.933 (issue #22)
</commit_message>
<xml_diff>
--- a/Dokumentation/IWB-LCI-GUI-Dokumentation.docx
+++ b/Dokumentation/IWB-LCI-GUI-Dokumentation.docx
@@ -110,27 +110,26 @@
           <w:sz w:val="40"/>
           <w:szCs w:val="40"/>
         </w:rPr>
-        <w:lastRenderedPageBreak/>
         <w:t>Liste der Panels</w:t>
       </w:r>
     </w:p>
     <w:tbl>
       <w:tblPr>
         <w:tblStyle w:val="Tabellenraster"/>
-        <w:tblW w:w="9782" w:type="dxa"/>
+        <w:tblW w:w="10215" w:type="dxa"/>
         <w:tblInd w:w="-289" w:type="dxa"/>
         <w:tblLook w:val="04A0" w:firstRow="1" w:lastRow="0" w:firstColumn="1" w:lastColumn="0" w:noHBand="0" w:noVBand="1"/>
       </w:tblPr>
       <w:tblGrid>
-        <w:gridCol w:w="710"/>
-        <w:gridCol w:w="1701"/>
-        <w:gridCol w:w="3827"/>
-        <w:gridCol w:w="3544"/>
+        <w:gridCol w:w="1439"/>
+        <w:gridCol w:w="2136"/>
+        <w:gridCol w:w="3320"/>
+        <w:gridCol w:w="3320"/>
       </w:tblGrid>
       <w:tr>
         <w:tc>
           <w:tcPr>
-            <w:tcW w:w="710" w:type="dxa"/>
+            <w:tcW w:w="1439" w:type="dxa"/>
           </w:tcPr>
           <w:p>
             <w:pPr>
@@ -151,7 +150,7 @@
         </w:tc>
         <w:tc>
           <w:tcPr>
-            <w:tcW w:w="1701" w:type="dxa"/>
+            <w:tcW w:w="2136" w:type="dxa"/>
           </w:tcPr>
           <w:p>
             <w:pPr>
@@ -172,7 +171,7 @@
         </w:tc>
         <w:tc>
           <w:tcPr>
-            <w:tcW w:w="3827" w:type="dxa"/>
+            <w:tcW w:w="3320" w:type="dxa"/>
           </w:tcPr>
           <w:p>
             <w:pPr>
@@ -209,7 +208,7 @@
         </w:tc>
         <w:tc>
           <w:tcPr>
-            <w:tcW w:w="3544" w:type="dxa"/>
+            <w:tcW w:w="3320" w:type="dxa"/>
           </w:tcPr>
           <w:p>
             <w:pPr>
@@ -248,7 +247,7 @@
       <w:tr>
         <w:tc>
           <w:tcPr>
-            <w:tcW w:w="710" w:type="dxa"/>
+            <w:tcW w:w="1439" w:type="dxa"/>
           </w:tcPr>
           <w:p>
             <w:pPr>
@@ -269,7 +268,7 @@
         </w:tc>
         <w:tc>
           <w:tcPr>
-            <w:tcW w:w="1701" w:type="dxa"/>
+            <w:tcW w:w="2136" w:type="dxa"/>
           </w:tcPr>
           <w:p>
             <w:pPr>
@@ -291,7 +290,7 @@
         </w:tc>
         <w:tc>
           <w:tcPr>
-            <w:tcW w:w="3827" w:type="dxa"/>
+            <w:tcW w:w="3320" w:type="dxa"/>
           </w:tcPr>
           <w:p>
             <w:pPr>
@@ -311,7 +310,7 @@
         </w:tc>
         <w:tc>
           <w:tcPr>
-            <w:tcW w:w="3544" w:type="dxa"/>
+            <w:tcW w:w="3320" w:type="dxa"/>
           </w:tcPr>
           <w:p>
             <w:pPr>
@@ -333,7 +332,7 @@
       <w:tr>
         <w:tc>
           <w:tcPr>
-            <w:tcW w:w="710" w:type="dxa"/>
+            <w:tcW w:w="1439" w:type="dxa"/>
           </w:tcPr>
           <w:p>
             <w:pPr>
@@ -354,7 +353,7 @@
         </w:tc>
         <w:tc>
           <w:tcPr>
-            <w:tcW w:w="1701" w:type="dxa"/>
+            <w:tcW w:w="2136" w:type="dxa"/>
           </w:tcPr>
           <w:p>
             <w:pPr>
@@ -376,7 +375,7 @@
         </w:tc>
         <w:tc>
           <w:tcPr>
-            <w:tcW w:w="3827" w:type="dxa"/>
+            <w:tcW w:w="3320" w:type="dxa"/>
           </w:tcPr>
           <w:p>
             <w:pPr>
@@ -396,7 +395,7 @@
         </w:tc>
         <w:tc>
           <w:tcPr>
-            <w:tcW w:w="3544" w:type="dxa"/>
+            <w:tcW w:w="3320" w:type="dxa"/>
           </w:tcPr>
           <w:p>
             <w:pPr>
@@ -418,7 +417,7 @@
       <w:tr>
         <w:tc>
           <w:tcPr>
-            <w:tcW w:w="710" w:type="dxa"/>
+            <w:tcW w:w="1439" w:type="dxa"/>
           </w:tcPr>
           <w:p>
             <w:pPr>
@@ -439,7 +438,7 @@
         </w:tc>
         <w:tc>
           <w:tcPr>
-            <w:tcW w:w="1701" w:type="dxa"/>
+            <w:tcW w:w="2136" w:type="dxa"/>
           </w:tcPr>
           <w:p>
             <w:pPr>
@@ -461,7 +460,7 @@
         </w:tc>
         <w:tc>
           <w:tcPr>
-            <w:tcW w:w="3827" w:type="dxa"/>
+            <w:tcW w:w="3320" w:type="dxa"/>
           </w:tcPr>
           <w:p>
             <w:pPr>
@@ -481,7 +480,7 @@
         </w:tc>
         <w:tc>
           <w:tcPr>
-            <w:tcW w:w="3544" w:type="dxa"/>
+            <w:tcW w:w="3320" w:type="dxa"/>
           </w:tcPr>
           <w:p>
             <w:pPr>
@@ -503,7 +502,7 @@
       <w:tr>
         <w:tc>
           <w:tcPr>
-            <w:tcW w:w="710" w:type="dxa"/>
+            <w:tcW w:w="1439" w:type="dxa"/>
           </w:tcPr>
           <w:p>
             <w:pPr>
@@ -524,7 +523,7 @@
         </w:tc>
         <w:tc>
           <w:tcPr>
-            <w:tcW w:w="1701" w:type="dxa"/>
+            <w:tcW w:w="2136" w:type="dxa"/>
           </w:tcPr>
           <w:p>
             <w:pPr>
@@ -544,7 +543,7 @@
         </w:tc>
         <w:tc>
           <w:tcPr>
-            <w:tcW w:w="3827" w:type="dxa"/>
+            <w:tcW w:w="3320" w:type="dxa"/>
           </w:tcPr>
           <w:p>
             <w:pPr>
@@ -564,7 +563,7 @@
         </w:tc>
         <w:tc>
           <w:tcPr>
-            <w:tcW w:w="3544" w:type="dxa"/>
+            <w:tcW w:w="3320" w:type="dxa"/>
           </w:tcPr>
           <w:p>
             <w:pPr>
@@ -586,7 +585,7 @@
       <w:tr>
         <w:tc>
           <w:tcPr>
-            <w:tcW w:w="710" w:type="dxa"/>
+            <w:tcW w:w="1439" w:type="dxa"/>
           </w:tcPr>
           <w:p>
             <w:pPr>
@@ -607,7 +606,7 @@
         </w:tc>
         <w:tc>
           <w:tcPr>
-            <w:tcW w:w="1701" w:type="dxa"/>
+            <w:tcW w:w="2136" w:type="dxa"/>
           </w:tcPr>
           <w:p>
             <w:pPr>
@@ -629,7 +628,7 @@
         </w:tc>
         <w:tc>
           <w:tcPr>
-            <w:tcW w:w="3827" w:type="dxa"/>
+            <w:tcW w:w="3320" w:type="dxa"/>
           </w:tcPr>
           <w:p>
             <w:pPr>
@@ -649,7 +648,7 @@
         </w:tc>
         <w:tc>
           <w:tcPr>
-            <w:tcW w:w="3544" w:type="dxa"/>
+            <w:tcW w:w="3320" w:type="dxa"/>
           </w:tcPr>
           <w:p>
             <w:pPr>
@@ -671,7 +670,7 @@
       <w:tr>
         <w:tc>
           <w:tcPr>
-            <w:tcW w:w="710" w:type="dxa"/>
+            <w:tcW w:w="1439" w:type="dxa"/>
           </w:tcPr>
           <w:p>
             <w:pPr>
@@ -692,7 +691,7 @@
         </w:tc>
         <w:tc>
           <w:tcPr>
-            <w:tcW w:w="1701" w:type="dxa"/>
+            <w:tcW w:w="2136" w:type="dxa"/>
           </w:tcPr>
           <w:p>
             <w:pPr>
@@ -714,7 +713,7 @@
         </w:tc>
         <w:tc>
           <w:tcPr>
-            <w:tcW w:w="3827" w:type="dxa"/>
+            <w:tcW w:w="3320" w:type="dxa"/>
           </w:tcPr>
           <w:p>
             <w:pPr>
@@ -734,7 +733,7 @@
         </w:tc>
         <w:tc>
           <w:tcPr>
-            <w:tcW w:w="3544" w:type="dxa"/>
+            <w:tcW w:w="3320" w:type="dxa"/>
           </w:tcPr>
           <w:p>
             <w:pPr>
@@ -756,7 +755,7 @@
       <w:tr>
         <w:tc>
           <w:tcPr>
-            <w:tcW w:w="710" w:type="dxa"/>
+            <w:tcW w:w="1439" w:type="dxa"/>
           </w:tcPr>
           <w:p>
             <w:pPr>
@@ -777,7 +776,7 @@
         </w:tc>
         <w:tc>
           <w:tcPr>
-            <w:tcW w:w="1701" w:type="dxa"/>
+            <w:tcW w:w="2136" w:type="dxa"/>
           </w:tcPr>
           <w:p>
             <w:pPr>
@@ -799,7 +798,7 @@
         </w:tc>
         <w:tc>
           <w:tcPr>
-            <w:tcW w:w="3827" w:type="dxa"/>
+            <w:tcW w:w="3320" w:type="dxa"/>
           </w:tcPr>
           <w:p>
             <w:pPr>
@@ -819,7 +818,7 @@
         </w:tc>
         <w:tc>
           <w:tcPr>
-            <w:tcW w:w="3544" w:type="dxa"/>
+            <w:tcW w:w="3320" w:type="dxa"/>
           </w:tcPr>
           <w:p>
             <w:pPr>
@@ -841,7 +840,7 @@
       <w:tr>
         <w:tc>
           <w:tcPr>
-            <w:tcW w:w="710" w:type="dxa"/>
+            <w:tcW w:w="1439" w:type="dxa"/>
           </w:tcPr>
           <w:p>
             <w:pPr>
@@ -862,7 +861,7 @@
         </w:tc>
         <w:tc>
           <w:tcPr>
-            <w:tcW w:w="1701" w:type="dxa"/>
+            <w:tcW w:w="2136" w:type="dxa"/>
           </w:tcPr>
           <w:p>
             <w:pPr>
@@ -882,7 +881,7 @@
         </w:tc>
         <w:tc>
           <w:tcPr>
-            <w:tcW w:w="3827" w:type="dxa"/>
+            <w:tcW w:w="3320" w:type="dxa"/>
           </w:tcPr>
           <w:p>
             <w:pPr>
@@ -902,7 +901,7 @@
         </w:tc>
         <w:tc>
           <w:tcPr>
-            <w:tcW w:w="3544" w:type="dxa"/>
+            <w:tcW w:w="3320" w:type="dxa"/>
           </w:tcPr>
           <w:p>
             <w:pPr>
@@ -924,7 +923,7 @@
       <w:tr>
         <w:tc>
           <w:tcPr>
-            <w:tcW w:w="710" w:type="dxa"/>
+            <w:tcW w:w="1439" w:type="dxa"/>
           </w:tcPr>
           <w:p>
             <w:pPr>
@@ -945,7 +944,7 @@
         </w:tc>
         <w:tc>
           <w:tcPr>
-            <w:tcW w:w="1701" w:type="dxa"/>
+            <w:tcW w:w="2136" w:type="dxa"/>
           </w:tcPr>
           <w:p>
             <w:pPr>
@@ -967,7 +966,7 @@
         </w:tc>
         <w:tc>
           <w:tcPr>
-            <w:tcW w:w="3827" w:type="dxa"/>
+            <w:tcW w:w="3320" w:type="dxa"/>
           </w:tcPr>
           <w:p>
             <w:pPr>
@@ -1003,7 +1002,7 @@
         </w:tc>
         <w:tc>
           <w:tcPr>
-            <w:tcW w:w="3544" w:type="dxa"/>
+            <w:tcW w:w="3320" w:type="dxa"/>
           </w:tcPr>
           <w:p>
             <w:pPr>
@@ -1018,7 +1017,7 @@
       <w:tr>
         <w:tc>
           <w:tcPr>
-            <w:tcW w:w="710" w:type="dxa"/>
+            <w:tcW w:w="1439" w:type="dxa"/>
           </w:tcPr>
           <w:p>
             <w:pPr>
@@ -1039,7 +1038,7 @@
         </w:tc>
         <w:tc>
           <w:tcPr>
-            <w:tcW w:w="1701" w:type="dxa"/>
+            <w:tcW w:w="2136" w:type="dxa"/>
           </w:tcPr>
           <w:p>
             <w:pPr>
@@ -1061,7 +1060,7 @@
         </w:tc>
         <w:tc>
           <w:tcPr>
-            <w:tcW w:w="3827" w:type="dxa"/>
+            <w:tcW w:w="3320" w:type="dxa"/>
           </w:tcPr>
           <w:p>
             <w:pPr>
@@ -1081,7 +1080,7 @@
         </w:tc>
         <w:tc>
           <w:tcPr>
-            <w:tcW w:w="3544" w:type="dxa"/>
+            <w:tcW w:w="3320" w:type="dxa"/>
           </w:tcPr>
           <w:p>
             <w:pPr>
@@ -1103,7 +1102,7 @@
       <w:tr>
         <w:tc>
           <w:tcPr>
-            <w:tcW w:w="710" w:type="dxa"/>
+            <w:tcW w:w="1439" w:type="dxa"/>
           </w:tcPr>
           <w:p>
             <w:pPr>
@@ -1124,7 +1123,7 @@
         </w:tc>
         <w:tc>
           <w:tcPr>
-            <w:tcW w:w="1701" w:type="dxa"/>
+            <w:tcW w:w="2136" w:type="dxa"/>
           </w:tcPr>
           <w:p>
             <w:pPr>
@@ -1146,7 +1145,7 @@
         </w:tc>
         <w:tc>
           <w:tcPr>
-            <w:tcW w:w="3827" w:type="dxa"/>
+            <w:tcW w:w="3320" w:type="dxa"/>
           </w:tcPr>
           <w:p>
             <w:pPr>
@@ -1166,7 +1165,7 @@
         </w:tc>
         <w:tc>
           <w:tcPr>
-            <w:tcW w:w="3544" w:type="dxa"/>
+            <w:tcW w:w="3320" w:type="dxa"/>
           </w:tcPr>
           <w:p>
             <w:pPr>
@@ -1188,7 +1187,7 @@
       <w:tr>
         <w:tc>
           <w:tcPr>
-            <w:tcW w:w="710" w:type="dxa"/>
+            <w:tcW w:w="1439" w:type="dxa"/>
           </w:tcPr>
           <w:p>
             <w:pPr>
@@ -1209,7 +1208,7 @@
         </w:tc>
         <w:tc>
           <w:tcPr>
-            <w:tcW w:w="1701" w:type="dxa"/>
+            <w:tcW w:w="2136" w:type="dxa"/>
           </w:tcPr>
           <w:p>
             <w:pPr>
@@ -1231,7 +1230,7 @@
         </w:tc>
         <w:tc>
           <w:tcPr>
-            <w:tcW w:w="3827" w:type="dxa"/>
+            <w:tcW w:w="3320" w:type="dxa"/>
           </w:tcPr>
           <w:p>
             <w:pPr>
@@ -1251,7 +1250,7 @@
         </w:tc>
         <w:tc>
           <w:tcPr>
-            <w:tcW w:w="3544" w:type="dxa"/>
+            <w:tcW w:w="3320" w:type="dxa"/>
           </w:tcPr>
           <w:p>
             <w:pPr>
@@ -1273,7 +1272,7 @@
       <w:tr>
         <w:tc>
           <w:tcPr>
-            <w:tcW w:w="710" w:type="dxa"/>
+            <w:tcW w:w="1439" w:type="dxa"/>
           </w:tcPr>
           <w:p>
             <w:pPr>
@@ -1294,7 +1293,7 @@
         </w:tc>
         <w:tc>
           <w:tcPr>
-            <w:tcW w:w="1701" w:type="dxa"/>
+            <w:tcW w:w="2136" w:type="dxa"/>
           </w:tcPr>
           <w:p>
             <w:pPr>
@@ -1316,7 +1315,7 @@
         </w:tc>
         <w:tc>
           <w:tcPr>
-            <w:tcW w:w="3827" w:type="dxa"/>
+            <w:tcW w:w="3320" w:type="dxa"/>
           </w:tcPr>
           <w:p>
             <w:pPr>
@@ -1336,7 +1335,7 @@
         </w:tc>
         <w:tc>
           <w:tcPr>
-            <w:tcW w:w="3544" w:type="dxa"/>
+            <w:tcW w:w="3320" w:type="dxa"/>
           </w:tcPr>
           <w:p>
             <w:pPr>
@@ -1358,7 +1357,7 @@
       <w:tr>
         <w:tc>
           <w:tcPr>
-            <w:tcW w:w="710" w:type="dxa"/>
+            <w:tcW w:w="1439" w:type="dxa"/>
           </w:tcPr>
           <w:p>
             <w:pPr>
@@ -1379,7 +1378,7 @@
         </w:tc>
         <w:tc>
           <w:tcPr>
-            <w:tcW w:w="1701" w:type="dxa"/>
+            <w:tcW w:w="2136" w:type="dxa"/>
           </w:tcPr>
           <w:p>
             <w:pPr>
@@ -1401,7 +1400,7 @@
         </w:tc>
         <w:tc>
           <w:tcPr>
-            <w:tcW w:w="3827" w:type="dxa"/>
+            <w:tcW w:w="3320" w:type="dxa"/>
           </w:tcPr>
           <w:p>
             <w:pPr>
@@ -1421,7 +1420,7 @@
         </w:tc>
         <w:tc>
           <w:tcPr>
-            <w:tcW w:w="3544" w:type="dxa"/>
+            <w:tcW w:w="3320" w:type="dxa"/>
           </w:tcPr>
           <w:p>
             <w:pPr>
@@ -1443,7 +1442,7 @@
       <w:tr>
         <w:tc>
           <w:tcPr>
-            <w:tcW w:w="710" w:type="dxa"/>
+            <w:tcW w:w="1439" w:type="dxa"/>
           </w:tcPr>
           <w:p>
             <w:pPr>
@@ -1464,7 +1463,7 @@
         </w:tc>
         <w:tc>
           <w:tcPr>
-            <w:tcW w:w="1701" w:type="dxa"/>
+            <w:tcW w:w="2136" w:type="dxa"/>
           </w:tcPr>
           <w:p>
             <w:pPr>
@@ -1486,7 +1485,7 @@
         </w:tc>
         <w:tc>
           <w:tcPr>
-            <w:tcW w:w="3827" w:type="dxa"/>
+            <w:tcW w:w="3320" w:type="dxa"/>
           </w:tcPr>
           <w:p>
             <w:pPr>
@@ -1506,7 +1505,7 @@
         </w:tc>
         <w:tc>
           <w:tcPr>
-            <w:tcW w:w="3544" w:type="dxa"/>
+            <w:tcW w:w="3320" w:type="dxa"/>
           </w:tcPr>
           <w:p>
             <w:pPr>
@@ -1528,7 +1527,7 @@
       <w:tr>
         <w:tc>
           <w:tcPr>
-            <w:tcW w:w="710" w:type="dxa"/>
+            <w:tcW w:w="1439" w:type="dxa"/>
           </w:tcPr>
           <w:p>
             <w:pPr>
@@ -1549,7 +1548,7 @@
         </w:tc>
         <w:tc>
           <w:tcPr>
-            <w:tcW w:w="1701" w:type="dxa"/>
+            <w:tcW w:w="2136" w:type="dxa"/>
           </w:tcPr>
           <w:p>
             <w:pPr>
@@ -1571,7 +1570,7 @@
         </w:tc>
         <w:tc>
           <w:tcPr>
-            <w:tcW w:w="3827" w:type="dxa"/>
+            <w:tcW w:w="3320" w:type="dxa"/>
           </w:tcPr>
           <w:p>
             <w:pPr>
@@ -1605,7 +1604,7 @@
         </w:tc>
         <w:tc>
           <w:tcPr>
-            <w:tcW w:w="3544" w:type="dxa"/>
+            <w:tcW w:w="3320" w:type="dxa"/>
           </w:tcPr>
           <w:p>
             <w:pPr>
@@ -1627,7 +1626,7 @@
       <w:tr>
         <w:tc>
           <w:tcPr>
-            <w:tcW w:w="710" w:type="dxa"/>
+            <w:tcW w:w="1439" w:type="dxa"/>
           </w:tcPr>
           <w:p>
             <w:pPr>
@@ -1648,7 +1647,7 @@
         </w:tc>
         <w:tc>
           <w:tcPr>
-            <w:tcW w:w="1701" w:type="dxa"/>
+            <w:tcW w:w="2136" w:type="dxa"/>
           </w:tcPr>
           <w:p>
             <w:pPr>
@@ -1670,7 +1669,7 @@
         </w:tc>
         <w:tc>
           <w:tcPr>
-            <w:tcW w:w="3827" w:type="dxa"/>
+            <w:tcW w:w="3320" w:type="dxa"/>
           </w:tcPr>
           <w:p>
             <w:pPr>
@@ -1690,7 +1689,7 @@
         </w:tc>
         <w:tc>
           <w:tcPr>
-            <w:tcW w:w="3544" w:type="dxa"/>
+            <w:tcW w:w="3320" w:type="dxa"/>
           </w:tcPr>
           <w:p>
             <w:pPr>
@@ -1712,7 +1711,7 @@
       <w:tr>
         <w:tc>
           <w:tcPr>
-            <w:tcW w:w="710" w:type="dxa"/>
+            <w:tcW w:w="1439" w:type="dxa"/>
           </w:tcPr>
           <w:p>
             <w:pPr>
@@ -1733,7 +1732,7 @@
         </w:tc>
         <w:tc>
           <w:tcPr>
-            <w:tcW w:w="1701" w:type="dxa"/>
+            <w:tcW w:w="2136" w:type="dxa"/>
           </w:tcPr>
           <w:p>
             <w:pPr>
@@ -1755,7 +1754,7 @@
         </w:tc>
         <w:tc>
           <w:tcPr>
-            <w:tcW w:w="3827" w:type="dxa"/>
+            <w:tcW w:w="3320" w:type="dxa"/>
           </w:tcPr>
           <w:p>
             <w:pPr>
@@ -1775,7 +1774,7 @@
         </w:tc>
         <w:tc>
           <w:tcPr>
-            <w:tcW w:w="3544" w:type="dxa"/>
+            <w:tcW w:w="3320" w:type="dxa"/>
           </w:tcPr>
           <w:p>
             <w:pPr>
@@ -1797,7 +1796,7 @@
       <w:tr>
         <w:tc>
           <w:tcPr>
-            <w:tcW w:w="710" w:type="dxa"/>
+            <w:tcW w:w="1439" w:type="dxa"/>
           </w:tcPr>
           <w:p>
             <w:pPr>
@@ -1818,7 +1817,7 @@
         </w:tc>
         <w:tc>
           <w:tcPr>
-            <w:tcW w:w="1701" w:type="dxa"/>
+            <w:tcW w:w="2136" w:type="dxa"/>
           </w:tcPr>
           <w:p>
             <w:pPr>
@@ -1840,7 +1839,7 @@
         </w:tc>
         <w:tc>
           <w:tcPr>
-            <w:tcW w:w="3827" w:type="dxa"/>
+            <w:tcW w:w="3320" w:type="dxa"/>
           </w:tcPr>
           <w:p>
             <w:pPr>
@@ -1860,7 +1859,7 @@
         </w:tc>
         <w:tc>
           <w:tcPr>
-            <w:tcW w:w="3544" w:type="dxa"/>
+            <w:tcW w:w="3320" w:type="dxa"/>
           </w:tcPr>
           <w:p>
             <w:pPr>
@@ -1882,7 +1881,7 @@
       <w:tr>
         <w:tc>
           <w:tcPr>
-            <w:tcW w:w="710" w:type="dxa"/>
+            <w:tcW w:w="1439" w:type="dxa"/>
           </w:tcPr>
           <w:p>
             <w:pPr>
@@ -1903,7 +1902,7 @@
         </w:tc>
         <w:tc>
           <w:tcPr>
-            <w:tcW w:w="1701" w:type="dxa"/>
+            <w:tcW w:w="2136" w:type="dxa"/>
           </w:tcPr>
           <w:p>
             <w:pPr>
@@ -1925,7 +1924,7 @@
         </w:tc>
         <w:tc>
           <w:tcPr>
-            <w:tcW w:w="3827" w:type="dxa"/>
+            <w:tcW w:w="3320" w:type="dxa"/>
           </w:tcPr>
           <w:p>
             <w:pPr>
@@ -1945,7 +1944,7 @@
         </w:tc>
         <w:tc>
           <w:tcPr>
-            <w:tcW w:w="3544" w:type="dxa"/>
+            <w:tcW w:w="3320" w:type="dxa"/>
           </w:tcPr>
           <w:p>
             <w:pPr>
@@ -1967,7 +1966,7 @@
       <w:tr>
         <w:tc>
           <w:tcPr>
-            <w:tcW w:w="710" w:type="dxa"/>
+            <w:tcW w:w="1439" w:type="dxa"/>
           </w:tcPr>
           <w:p>
             <w:pPr>
@@ -1988,7 +1987,7 @@
         </w:tc>
         <w:tc>
           <w:tcPr>
-            <w:tcW w:w="1701" w:type="dxa"/>
+            <w:tcW w:w="2136" w:type="dxa"/>
           </w:tcPr>
           <w:p>
             <w:pPr>
@@ -2010,7 +2009,7 @@
         </w:tc>
         <w:tc>
           <w:tcPr>
-            <w:tcW w:w="3827" w:type="dxa"/>
+            <w:tcW w:w="3320" w:type="dxa"/>
           </w:tcPr>
           <w:p>
             <w:pPr>
@@ -2039,7 +2038,7 @@
         </w:tc>
         <w:tc>
           <w:tcPr>
-            <w:tcW w:w="3544" w:type="dxa"/>
+            <w:tcW w:w="3320" w:type="dxa"/>
           </w:tcPr>
           <w:p>
             <w:pPr>
@@ -2070,7 +2069,7 @@
       <w:tr>
         <w:tc>
           <w:tcPr>
-            <w:tcW w:w="710" w:type="dxa"/>
+            <w:tcW w:w="1439" w:type="dxa"/>
           </w:tcPr>
           <w:p>
             <w:pPr>
@@ -2091,7 +2090,7 @@
         </w:tc>
         <w:tc>
           <w:tcPr>
-            <w:tcW w:w="1701" w:type="dxa"/>
+            <w:tcW w:w="2136" w:type="dxa"/>
           </w:tcPr>
           <w:p>
             <w:pPr>
@@ -2113,7 +2112,7 @@
         </w:tc>
         <w:tc>
           <w:tcPr>
-            <w:tcW w:w="3827" w:type="dxa"/>
+            <w:tcW w:w="3320" w:type="dxa"/>
           </w:tcPr>
           <w:p>
             <w:pPr>
@@ -2133,7 +2132,7 @@
         </w:tc>
         <w:tc>
           <w:tcPr>
-            <w:tcW w:w="3544" w:type="dxa"/>
+            <w:tcW w:w="3320" w:type="dxa"/>
           </w:tcPr>
           <w:p>
             <w:pPr>
@@ -2155,7 +2154,7 @@
       <w:tr>
         <w:tc>
           <w:tcPr>
-            <w:tcW w:w="710" w:type="dxa"/>
+            <w:tcW w:w="1439" w:type="dxa"/>
           </w:tcPr>
           <w:p>
             <w:pPr>
@@ -2165,45 +2164,73 @@
                 <w:szCs w:val="28"/>
               </w:rPr>
             </w:pPr>
-          </w:p>
-        </w:tc>
-        <w:tc>
-          <w:tcPr>
-            <w:tcW w:w="1701" w:type="dxa"/>
-          </w:tcPr>
-          <w:p>
-            <w:pPr>
-              <w:rPr>
-                <w:sz w:val="28"/>
-                <w:szCs w:val="28"/>
-              </w:rPr>
-            </w:pPr>
-          </w:p>
-        </w:tc>
-        <w:tc>
-          <w:tcPr>
-            <w:tcW w:w="3827" w:type="dxa"/>
-          </w:tcPr>
-          <w:p>
-            <w:pPr>
-              <w:rPr>
-                <w:sz w:val="28"/>
-                <w:szCs w:val="28"/>
-              </w:rPr>
-            </w:pPr>
-          </w:p>
-        </w:tc>
-        <w:tc>
-          <w:tcPr>
-            <w:tcW w:w="3544" w:type="dxa"/>
-          </w:tcPr>
-          <w:p>
-            <w:pPr>
-              <w:rPr>
-                <w:sz w:val="28"/>
-                <w:szCs w:val="28"/>
-              </w:rPr>
-            </w:pPr>
+            <w:r>
+              <w:rPr>
+                <w:sz w:val="28"/>
+                <w:szCs w:val="28"/>
+              </w:rPr>
+              <w:t>23</w:t>
+            </w:r>
+          </w:p>
+        </w:tc>
+        <w:tc>
+          <w:tcPr>
+            <w:tcW w:w="2136" w:type="dxa"/>
+          </w:tcPr>
+          <w:p>
+            <w:pPr>
+              <w:rPr>
+                <w:sz w:val="28"/>
+                <w:szCs w:val="28"/>
+              </w:rPr>
+            </w:pPr>
+            <w:r>
+              <w:rPr>
+                <w:sz w:val="28"/>
+                <w:szCs w:val="28"/>
+              </w:rPr>
+              <w:t>berechnen2</w:t>
+            </w:r>
+          </w:p>
+        </w:tc>
+        <w:tc>
+          <w:tcPr>
+            <w:tcW w:w="3320" w:type="dxa"/>
+          </w:tcPr>
+          <w:p>
+            <w:pPr>
+              <w:rPr>
+                <w:sz w:val="28"/>
+                <w:szCs w:val="28"/>
+              </w:rPr>
+            </w:pPr>
+            <w:r>
+              <w:rPr>
+                <w:sz w:val="28"/>
+                <w:szCs w:val="28"/>
+              </w:rPr>
+              <w:t>Wirkungsabschätzung</w:t>
+            </w:r>
+          </w:p>
+        </w:tc>
+        <w:tc>
+          <w:tcPr>
+            <w:tcW w:w="3320" w:type="dxa"/>
+          </w:tcPr>
+          <w:p>
+            <w:pPr>
+              <w:rPr>
+                <w:sz w:val="28"/>
+                <w:szCs w:val="28"/>
+              </w:rPr>
+            </w:pPr>
+            <w:r>
+              <w:rPr>
+                <w:sz w:val="28"/>
+                <w:szCs w:val="28"/>
+              </w:rPr>
+              <w:t>Berechnen / Wirkungsabschätzung berechnen</w:t>
+            </w:r>
           </w:p>
         </w:tc>
       </w:tr>
@@ -2240,7 +2267,6 @@
           <w:noProof/>
           <w:lang w:eastAsia="de-DE"/>
         </w:rPr>
-        <w:lastRenderedPageBreak/>
         <w:drawing>
           <wp:inline distT="0" distB="0" distL="0" distR="0" wp14:anchorId="7C0FBF81" wp14:editId="4D7B6286">
             <wp:extent cx="5715000" cy="4572000"/>
@@ -2534,7 +2560,6 @@
           <w:noProof/>
           <w:lang w:eastAsia="de-DE"/>
         </w:rPr>
-        <w:lastRenderedPageBreak/>
         <w:drawing>
           <wp:inline distT="0" distB="0" distL="0" distR="0" wp14:anchorId="067E1D3B" wp14:editId="7E4B2806">
             <wp:extent cx="5715000" cy="4572000"/>
@@ -2736,7 +2761,6 @@
         <w:t xml:space="preserve">. Fluss. </w:t>
       </w:r>
       <w:proofErr w:type="spellStart"/>
-      <w:proofErr w:type="gramStart"/>
       <w:r>
         <w:rPr>
           <w:sz w:val="28"/>
@@ -2752,7 +2776,6 @@
         </w:rPr>
         <w:t>.:</w:t>
       </w:r>
-      <w:proofErr w:type="gramEnd"/>
       <w:r>
         <w:rPr>
           <w:sz w:val="28"/>
@@ -2887,7 +2910,6 @@
           <w:noProof/>
           <w:lang w:eastAsia="de-DE"/>
         </w:rPr>
-        <w:lastRenderedPageBreak/>
         <w:drawing>
           <wp:inline distT="0" distB="0" distL="0" distR="0" wp14:anchorId="3C1EA24F" wp14:editId="4A541F29">
             <wp:extent cx="5715000" cy="4572000"/>
@@ -3553,7 +3575,6 @@
           <w:szCs w:val="28"/>
           <w:lang w:eastAsia="de-DE"/>
         </w:rPr>
-        <w:lastRenderedPageBreak/>
         <w:drawing>
           <wp:inline distT="0" distB="0" distL="0" distR="0" wp14:anchorId="7523E732">
             <wp:extent cx="5718810" cy="4572635"/>
@@ -3826,7 +3847,6 @@
           <w:szCs w:val="28"/>
           <w:lang w:eastAsia="de-DE"/>
         </w:rPr>
-        <w:lastRenderedPageBreak/>
         <w:drawing>
           <wp:inline distT="0" distB="0" distL="0" distR="0" wp14:anchorId="1FAB9FAC">
             <wp:extent cx="5718810" cy="4572635"/>
@@ -4311,7 +4331,6 @@
           <w:noProof/>
           <w:lang w:eastAsia="de-DE"/>
         </w:rPr>
-        <w:lastRenderedPageBreak/>
         <w:drawing>
           <wp:inline distT="0" distB="0" distL="0" distR="0" wp14:anchorId="3FAD5534" wp14:editId="65F87029">
             <wp:extent cx="5715000" cy="4572000"/>
@@ -4371,238 +4390,142 @@
           <w:sz w:val="28"/>
           <w:szCs w:val="28"/>
         </w:rPr>
-        <w:t xml:space="preserve">Eingabefeld </w:t>
-      </w:r>
-      <w:r>
-        <w:rPr>
-          <w:sz w:val="28"/>
-          <w:szCs w:val="28"/>
-        </w:rPr>
-        <w:t>CF:</w:t>
-      </w:r>
-      <w:r>
-        <w:rPr>
-          <w:sz w:val="28"/>
-          <w:szCs w:val="28"/>
-        </w:rPr>
-        <w:tab/>
-      </w:r>
-      <w:r>
-        <w:rPr>
-          <w:sz w:val="28"/>
-          <w:szCs w:val="28"/>
-        </w:rPr>
-        <w:tab/>
-        <w:t>txtP15</w:t>
-      </w:r>
-      <w:r>
-        <w:rPr>
-          <w:sz w:val="28"/>
-          <w:szCs w:val="28"/>
-        </w:rPr>
-        <w:t>n1</w:t>
-      </w:r>
-    </w:p>
-    <w:p>
-      <w:pPr>
-        <w:rPr>
-          <w:sz w:val="28"/>
-          <w:szCs w:val="28"/>
-        </w:rPr>
-      </w:pPr>
-      <w:r>
-        <w:rPr>
-          <w:sz w:val="28"/>
-          <w:szCs w:val="28"/>
-        </w:rPr>
-        <w:t xml:space="preserve">Eingabefeld </w:t>
-      </w:r>
-      <w:r>
-        <w:rPr>
-          <w:sz w:val="28"/>
-          <w:szCs w:val="28"/>
-        </w:rPr>
-        <w:t>Fluss:</w:t>
-      </w:r>
-      <w:r>
-        <w:rPr>
-          <w:sz w:val="28"/>
-          <w:szCs w:val="28"/>
-        </w:rPr>
-        <w:tab/>
-      </w:r>
-      <w:r>
-        <w:rPr>
-          <w:sz w:val="28"/>
-          <w:szCs w:val="28"/>
-        </w:rPr>
-        <w:tab/>
-        <w:t>txtP15</w:t>
-      </w:r>
-      <w:r>
-        <w:rPr>
-          <w:sz w:val="28"/>
-          <w:szCs w:val="28"/>
-        </w:rPr>
-        <w:t>n</w:t>
-      </w:r>
-      <w:r>
-        <w:rPr>
-          <w:sz w:val="28"/>
-          <w:szCs w:val="28"/>
-        </w:rPr>
-        <w:t>2</w:t>
-      </w:r>
-    </w:p>
-    <w:p>
-      <w:pPr>
-        <w:rPr>
-          <w:sz w:val="28"/>
-          <w:szCs w:val="28"/>
-        </w:rPr>
-      </w:pPr>
-      <w:r>
-        <w:rPr>
-          <w:sz w:val="28"/>
-          <w:szCs w:val="28"/>
-        </w:rPr>
-        <w:t xml:space="preserve">Eingabefeld </w:t>
-      </w:r>
-      <w:r>
-        <w:rPr>
-          <w:sz w:val="28"/>
-          <w:szCs w:val="28"/>
-        </w:rPr>
-        <w:t>WK</w:t>
-      </w:r>
-      <w:r>
-        <w:rPr>
-          <w:sz w:val="28"/>
-          <w:szCs w:val="28"/>
-        </w:rPr>
-        <w:t>:</w:t>
-      </w:r>
-      <w:r>
-        <w:rPr>
-          <w:sz w:val="28"/>
-          <w:szCs w:val="28"/>
-        </w:rPr>
-        <w:tab/>
-      </w:r>
-      <w:r>
-        <w:rPr>
-          <w:sz w:val="28"/>
-          <w:szCs w:val="28"/>
-        </w:rPr>
-        <w:tab/>
-        <w:t>txtP15n</w:t>
-      </w:r>
-      <w:r>
-        <w:rPr>
-          <w:sz w:val="28"/>
-          <w:szCs w:val="28"/>
-        </w:rPr>
-        <w:t>3</w:t>
-      </w:r>
-    </w:p>
-    <w:p>
-      <w:pPr>
-        <w:rPr>
-          <w:sz w:val="28"/>
-          <w:szCs w:val="28"/>
-        </w:rPr>
-      </w:pPr>
-      <w:r>
-        <w:rPr>
-          <w:sz w:val="28"/>
-          <w:szCs w:val="28"/>
-        </w:rPr>
-        <w:t>Eingabefeld Faktor</w:t>
-      </w:r>
-      <w:r>
-        <w:rPr>
-          <w:sz w:val="28"/>
-          <w:szCs w:val="28"/>
-        </w:rPr>
-        <w:t>:</w:t>
-      </w:r>
-      <w:r>
-        <w:rPr>
-          <w:sz w:val="28"/>
-          <w:szCs w:val="28"/>
-        </w:rPr>
-        <w:tab/>
-      </w:r>
-      <w:r>
-        <w:rPr>
-          <w:sz w:val="28"/>
-          <w:szCs w:val="28"/>
-        </w:rPr>
-        <w:t>txtP15n</w:t>
-      </w:r>
-      <w:r>
-        <w:rPr>
-          <w:sz w:val="28"/>
-          <w:szCs w:val="28"/>
-        </w:rPr>
-        <w:t>4</w:t>
-      </w:r>
-      <w:r>
-        <w:rPr>
-          <w:sz w:val="28"/>
-          <w:szCs w:val="28"/>
-        </w:rPr>
-        <w:tab/>
-      </w:r>
-    </w:p>
-    <w:p>
-      <w:pPr>
-        <w:rPr>
-          <w:sz w:val="28"/>
-          <w:szCs w:val="28"/>
-        </w:rPr>
-      </w:pPr>
-      <w:r>
-        <w:rPr>
-          <w:sz w:val="28"/>
-          <w:szCs w:val="28"/>
-        </w:rPr>
-        <w:t>Schaltfläche</w:t>
-      </w:r>
-      <w:r>
-        <w:rPr>
-          <w:sz w:val="28"/>
-          <w:szCs w:val="28"/>
-        </w:rPr>
-        <w:t>:</w:t>
-      </w:r>
-      <w:r>
-        <w:rPr>
-          <w:sz w:val="28"/>
-          <w:szCs w:val="28"/>
-        </w:rPr>
-        <w:tab/>
-      </w:r>
-      <w:r>
-        <w:rPr>
-          <w:sz w:val="28"/>
-          <w:szCs w:val="28"/>
-        </w:rPr>
-        <w:tab/>
-      </w:r>
-      <w:r>
-        <w:rPr>
-          <w:sz w:val="28"/>
-          <w:szCs w:val="28"/>
-        </w:rPr>
-        <w:t>btnP15</w:t>
-      </w:r>
-      <w:r>
-        <w:rPr>
-          <w:sz w:val="28"/>
-          <w:szCs w:val="28"/>
-        </w:rPr>
-        <w:t>n1</w:t>
+        <w:t>Eingabefeld CF:</w:t>
+      </w:r>
+      <w:r>
+        <w:rPr>
+          <w:sz w:val="28"/>
+          <w:szCs w:val="28"/>
+        </w:rPr>
+        <w:tab/>
+      </w:r>
+      <w:r>
+        <w:rPr>
+          <w:sz w:val="28"/>
+          <w:szCs w:val="28"/>
+        </w:rPr>
+        <w:tab/>
+        <w:t>txtP15n1</w:t>
+      </w:r>
+    </w:p>
+    <w:p>
+      <w:pPr>
+        <w:rPr>
+          <w:sz w:val="28"/>
+          <w:szCs w:val="28"/>
+        </w:rPr>
+      </w:pPr>
+      <w:r>
+        <w:rPr>
+          <w:sz w:val="28"/>
+          <w:szCs w:val="28"/>
+        </w:rPr>
+        <w:t>Eingabefeld Fluss:</w:t>
+      </w:r>
+      <w:r>
+        <w:rPr>
+          <w:sz w:val="28"/>
+          <w:szCs w:val="28"/>
+        </w:rPr>
+        <w:tab/>
+      </w:r>
+      <w:r>
+        <w:rPr>
+          <w:sz w:val="28"/>
+          <w:szCs w:val="28"/>
+        </w:rPr>
+        <w:tab/>
+        <w:t>txtP15n2</w:t>
+      </w:r>
+    </w:p>
+    <w:p>
+      <w:pPr>
+        <w:rPr>
+          <w:sz w:val="28"/>
+          <w:szCs w:val="28"/>
+        </w:rPr>
+      </w:pPr>
+      <w:r>
+        <w:rPr>
+          <w:sz w:val="28"/>
+          <w:szCs w:val="28"/>
+        </w:rPr>
+        <w:t>Eingabefeld WK:</w:t>
+      </w:r>
+      <w:r>
+        <w:rPr>
+          <w:sz w:val="28"/>
+          <w:szCs w:val="28"/>
+        </w:rPr>
+        <w:tab/>
+      </w:r>
+      <w:r>
+        <w:rPr>
+          <w:sz w:val="28"/>
+          <w:szCs w:val="28"/>
+        </w:rPr>
+        <w:tab/>
+        <w:t>txtP15n3</w:t>
+      </w:r>
+    </w:p>
+    <w:p>
+      <w:pPr>
+        <w:rPr>
+          <w:sz w:val="28"/>
+          <w:szCs w:val="28"/>
+        </w:rPr>
+      </w:pPr>
+      <w:r>
+        <w:rPr>
+          <w:sz w:val="28"/>
+          <w:szCs w:val="28"/>
+        </w:rPr>
+        <w:t>Eingabefeld Faktor:</w:t>
+      </w:r>
+      <w:r>
+        <w:rPr>
+          <w:sz w:val="28"/>
+          <w:szCs w:val="28"/>
+        </w:rPr>
+        <w:tab/>
+        <w:t>txtP15n4</w:t>
+      </w:r>
+      <w:r>
+        <w:rPr>
+          <w:sz w:val="28"/>
+          <w:szCs w:val="28"/>
+        </w:rPr>
+        <w:tab/>
+      </w:r>
+    </w:p>
+    <w:p>
+      <w:pPr>
+        <w:rPr>
+          <w:sz w:val="28"/>
+          <w:szCs w:val="28"/>
+        </w:rPr>
+      </w:pPr>
+      <w:r>
+        <w:rPr>
+          <w:sz w:val="28"/>
+          <w:szCs w:val="28"/>
+        </w:rPr>
+        <w:t>Schaltfläche:</w:t>
+      </w:r>
+      <w:r>
+        <w:rPr>
+          <w:sz w:val="28"/>
+          <w:szCs w:val="28"/>
+        </w:rPr>
+        <w:tab/>
+      </w:r>
+      <w:r>
+        <w:rPr>
+          <w:sz w:val="28"/>
+          <w:szCs w:val="28"/>
+        </w:rPr>
+        <w:tab/>
+        <w:t>btnP15n1</w:t>
       </w:r>
     </w:p>
     <w:p>
@@ -4705,7 +4628,6 @@
           <w:noProof/>
           <w:lang w:eastAsia="de-DE"/>
         </w:rPr>
-        <w:lastRenderedPageBreak/>
         <w:drawing>
           <wp:inline distT="0" distB="0" distL="0" distR="0" wp14:anchorId="3754CCA6" wp14:editId="4DAAC81E">
             <wp:extent cx="5715000" cy="4572000"/>
@@ -4765,36 +4687,22 @@
           <w:sz w:val="28"/>
           <w:szCs w:val="28"/>
         </w:rPr>
-        <w:t xml:space="preserve">Eingabefeld </w:t>
-      </w:r>
-      <w:r>
-        <w:rPr>
-          <w:sz w:val="28"/>
-          <w:szCs w:val="28"/>
-        </w:rPr>
-        <w:t>BW:</w:t>
-      </w:r>
-      <w:r>
-        <w:rPr>
-          <w:sz w:val="28"/>
-          <w:szCs w:val="28"/>
-        </w:rPr>
-        <w:tab/>
-      </w:r>
-      <w:r>
-        <w:rPr>
-          <w:sz w:val="28"/>
-          <w:szCs w:val="28"/>
-        </w:rPr>
-        <w:tab/>
-        <w:t>txtP17</w:t>
-      </w:r>
-      <w:r>
-        <w:rPr>
-          <w:sz w:val="28"/>
-          <w:szCs w:val="28"/>
-        </w:rPr>
-        <w:t>n1</w:t>
+        <w:t>Eingabefeld BW:</w:t>
+      </w:r>
+      <w:r>
+        <w:rPr>
+          <w:sz w:val="28"/>
+          <w:szCs w:val="28"/>
+        </w:rPr>
+        <w:tab/>
+      </w:r>
+      <w:r>
+        <w:rPr>
+          <w:sz w:val="28"/>
+          <w:szCs w:val="28"/>
+        </w:rPr>
+        <w:tab/>
+        <w:t>txtP17n1</w:t>
       </w:r>
     </w:p>
     <w:p>
@@ -4832,49 +4740,22 @@
           <w:sz w:val="28"/>
           <w:szCs w:val="28"/>
         </w:rPr>
-        <w:t xml:space="preserve">Eingabefeld </w:t>
-      </w:r>
-      <w:r>
-        <w:rPr>
-          <w:sz w:val="28"/>
-          <w:szCs w:val="28"/>
-        </w:rPr>
-        <w:t>CF</w:t>
-      </w:r>
-      <w:r>
-        <w:rPr>
-          <w:sz w:val="28"/>
-          <w:szCs w:val="28"/>
-        </w:rPr>
-        <w:t>:</w:t>
-      </w:r>
-      <w:r>
-        <w:rPr>
-          <w:sz w:val="28"/>
-          <w:szCs w:val="28"/>
-        </w:rPr>
-        <w:tab/>
-      </w:r>
-      <w:r>
-        <w:rPr>
-          <w:sz w:val="28"/>
-          <w:szCs w:val="28"/>
-        </w:rPr>
-        <w:tab/>
-      </w:r>
-      <w:r>
-        <w:rPr>
-          <w:sz w:val="28"/>
-          <w:szCs w:val="28"/>
-        </w:rPr>
-        <w:t>txtP17</w:t>
-      </w:r>
-      <w:r>
-        <w:rPr>
-          <w:sz w:val="28"/>
-          <w:szCs w:val="28"/>
-        </w:rPr>
-        <w:t>n2</w:t>
+        <w:t>Eingabefeld CF:</w:t>
+      </w:r>
+      <w:r>
+        <w:rPr>
+          <w:sz w:val="28"/>
+          <w:szCs w:val="28"/>
+        </w:rPr>
+        <w:tab/>
+      </w:r>
+      <w:r>
+        <w:rPr>
+          <w:sz w:val="28"/>
+          <w:szCs w:val="28"/>
+        </w:rPr>
+        <w:tab/>
+        <w:t>txtP17n2</w:t>
       </w:r>
     </w:p>
     <w:p>
@@ -4898,21 +4779,7 @@
           <w:sz w:val="28"/>
           <w:szCs w:val="28"/>
         </w:rPr>
-        <w:t xml:space="preserve">. </w:t>
-      </w:r>
-      <w:r>
-        <w:rPr>
-          <w:sz w:val="28"/>
-          <w:szCs w:val="28"/>
-        </w:rPr>
-        <w:t>CF</w:t>
-      </w:r>
-      <w:r>
-        <w:rPr>
-          <w:sz w:val="28"/>
-          <w:szCs w:val="28"/>
-        </w:rPr>
-        <w:t xml:space="preserve">. </w:t>
+        <w:t xml:space="preserve">. CF. </w:t>
       </w:r>
       <w:proofErr w:type="spellStart"/>
       <w:r>
@@ -4943,14 +4810,7 @@
           <w:szCs w:val="28"/>
         </w:rPr>
         <w:tab/>
-        <w:t>btnP17</w:t>
-      </w:r>
-      <w:r>
-        <w:rPr>
-          <w:sz w:val="28"/>
-          <w:szCs w:val="28"/>
-        </w:rPr>
-        <w:t>n2</w:t>
+        <w:t>btnP17n2</w:t>
       </w:r>
       <w:r>
         <w:rPr>
@@ -4995,20 +4855,7 @@
           <w:szCs w:val="28"/>
         </w:rPr>
         <w:tab/>
-      </w:r>
-      <w:r>
-        <w:rPr>
-          <w:sz w:val="28"/>
-          <w:szCs w:val="28"/>
-        </w:rPr>
-        <w:t>btnP17</w:t>
-      </w:r>
-      <w:r>
-        <w:rPr>
-          <w:sz w:val="28"/>
-          <w:szCs w:val="28"/>
-        </w:rPr>
-        <w:t>n3</w:t>
+        <w:t>btnP17n3</w:t>
       </w:r>
     </w:p>
     <w:p>
@@ -5045,21 +4892,7 @@
           <w:szCs w:val="28"/>
         </w:rPr>
         <w:tab/>
-        <w:t>lbl</w:t>
-      </w:r>
-      <w:r>
-        <w:rPr>
-          <w:sz w:val="28"/>
-          <w:szCs w:val="28"/>
-        </w:rPr>
-        <w:t>P17</w:t>
-      </w:r>
-      <w:r>
-        <w:rPr>
-          <w:sz w:val="28"/>
-          <w:szCs w:val="28"/>
-        </w:rPr>
-        <w:t>n1</w:t>
+        <w:t>lblP17n1</w:t>
       </w:r>
     </w:p>
     <w:p>
@@ -5071,8 +4904,6 @@
           <w:lang w:eastAsia="de-DE"/>
         </w:rPr>
       </w:pPr>
-      <w:bookmarkStart w:id="0" w:name="_GoBack"/>
-      <w:bookmarkEnd w:id="0"/>
     </w:p>
     <w:p>
       <w:pPr>
@@ -5105,7 +4936,6 @@
           <w:noProof/>
           <w:lang w:eastAsia="de-DE"/>
         </w:rPr>
-        <w:lastRenderedPageBreak/>
         <w:drawing>
           <wp:inline distT="0" distB="0" distL="0" distR="0" wp14:anchorId="412A6BCB" wp14:editId="369A1DD6">
             <wp:extent cx="5715000" cy="4572000"/>

</xml_diff>